<commit_message>
included cxx flags for c++ 11
</commit_message>
<xml_diff>
--- a/randis-midterm/Midterm.docx
+++ b/randis-midterm/Midterm.docx
@@ -112,8 +112,6 @@
         <w:ind w:left="720"/>
         <w:jc w:val="center"/>
       </w:pPr>
-      <w:bookmarkStart w:id="0" w:name="_GoBack"/>
-      <w:bookmarkEnd w:id="0"/>
       <w:r>
         <w:rPr>
           <w:noProof/>
@@ -840,24 +838,6 @@
                 <w:sz w:val="24"/>
                 <w:szCs w:val="24"/>
               </w:rPr>
-              <w:t xml:space="preserve">        </w:t>
-            </w:r>
-          </w:p>
-          <w:p>
-            <w:pPr>
-              <w:ind w:left="360"/>
-              <w:rPr>
-                <w:rFonts w:ascii="Consolas" w:hAnsi="Consolas" w:cs="Times New Roman"/>
-                <w:sz w:val="24"/>
-                <w:szCs w:val="24"/>
-              </w:rPr>
-            </w:pPr>
-            <w:r>
-              <w:rPr>
-                <w:rFonts w:ascii="Consolas" w:hAnsi="Consolas" w:cs="Times New Roman"/>
-                <w:sz w:val="24"/>
-                <w:szCs w:val="24"/>
-              </w:rPr>
               <w:t xml:space="preserve">    </w:t>
             </w:r>
           </w:p>
@@ -1016,6 +996,117 @@
           <w:szCs w:val="24"/>
         </w:rPr>
         <w:t>N &gt;=  21193.269466292146</w:t>
+      </w:r>
+    </w:p>
+    <w:p>
+      <w:pPr>
+        <w:pStyle w:val="ListParagraph"/>
+        <w:numPr>
+          <w:ilvl w:val="0"/>
+          <w:numId w:val="1"/>
+        </w:numPr>
+        <w:rPr>
+          <w:rFonts w:ascii="Times New Roman" w:hAnsi="Times New Roman" w:cs="Times New Roman"/>
+          <w:sz w:val="24"/>
+          <w:szCs w:val="24"/>
+        </w:rPr>
+      </w:pPr>
+    </w:p>
+    <w:p>
+      <w:pPr>
+        <w:pStyle w:val="ListParagraph"/>
+        <w:rPr>
+          <w:rFonts w:ascii="Times New Roman" w:hAnsi="Times New Roman" w:cs="Times New Roman"/>
+          <w:sz w:val="24"/>
+          <w:szCs w:val="24"/>
+        </w:rPr>
+      </w:pPr>
+      <w:bookmarkStart w:id="0" w:name="_GoBack"/>
+      <w:bookmarkEnd w:id="0"/>
+      <w:r>
+        <w:rPr>
+          <w:rFonts w:ascii="Times New Roman" w:hAnsi="Times New Roman" w:cs="Times New Roman"/>
+          <w:noProof/>
+          <w:sz w:val="24"/>
+          <w:szCs w:val="24"/>
+        </w:rPr>
+        <mc:AlternateContent>
+          <mc:Choice Requires="wps">
+            <w:drawing>
+              <wp:anchor distT="0" distB="0" distL="114300" distR="114300" simplePos="0" relativeHeight="251659264" behindDoc="0" locked="0" layoutInCell="1" allowOverlap="1" wp14:anchorId="015F42BE" wp14:editId="3E90217B">
+                <wp:simplePos x="0" y="0"/>
+                <wp:positionH relativeFrom="column">
+                  <wp:posOffset>514350</wp:posOffset>
+                </wp:positionH>
+                <wp:positionV relativeFrom="paragraph">
+                  <wp:posOffset>12066</wp:posOffset>
+                </wp:positionV>
+                <wp:extent cx="5353050" cy="3219450"/>
+                <wp:effectExtent l="0" t="0" r="19050" b="19050"/>
+                <wp:wrapNone/>
+                <wp:docPr id="4" name="Rectangle 4"/>
+                <wp:cNvGraphicFramePr/>
+                <a:graphic xmlns:a="http://schemas.openxmlformats.org/drawingml/2006/main">
+                  <a:graphicData uri="http://schemas.microsoft.com/office/word/2010/wordprocessingShape">
+                    <wps:wsp>
+                      <wps:cNvSpPr/>
+                      <wps:spPr>
+                        <a:xfrm>
+                          <a:off x="0" y="0"/>
+                          <a:ext cx="5353050" cy="3219450"/>
+                        </a:xfrm>
+                        <a:prstGeom prst="rect">
+                          <a:avLst/>
+                        </a:prstGeom>
+                        <a:solidFill>
+                          <a:schemeClr val="bg1"/>
+                        </a:solidFill>
+                        <a:ln>
+                          <a:solidFill>
+                            <a:schemeClr val="tx1"/>
+                          </a:solidFill>
+                        </a:ln>
+                      </wps:spPr>
+                      <wps:style>
+                        <a:lnRef idx="2">
+                          <a:schemeClr val="accent1">
+                            <a:shade val="50000"/>
+                          </a:schemeClr>
+                        </a:lnRef>
+                        <a:fillRef idx="1">
+                          <a:schemeClr val="accent1"/>
+                        </a:fillRef>
+                        <a:effectRef idx="0">
+                          <a:schemeClr val="accent1"/>
+                        </a:effectRef>
+                        <a:fontRef idx="minor">
+                          <a:schemeClr val="lt1"/>
+                        </a:fontRef>
+                      </wps:style>
+                      <wps:bodyPr rot="0" spcFirstLastPara="0" vertOverflow="overflow" horzOverflow="overflow" vert="horz" wrap="square" lIns="91440" tIns="45720" rIns="91440" bIns="45720" numCol="1" spcCol="0" rtlCol="0" fromWordArt="0" anchor="ctr" anchorCtr="0" forceAA="0" compatLnSpc="1">
+                        <a:prstTxWarp prst="textNoShape">
+                          <a:avLst/>
+                        </a:prstTxWarp>
+                        <a:noAutofit/>
+                      </wps:bodyPr>
+                    </wps:wsp>
+                  </a:graphicData>
+                </a:graphic>
+                <wp14:sizeRelH relativeFrom="margin">
+                  <wp14:pctWidth>0</wp14:pctWidth>
+                </wp14:sizeRelH>
+                <wp14:sizeRelV relativeFrom="margin">
+                  <wp14:pctHeight>0</wp14:pctHeight>
+                </wp14:sizeRelV>
+              </wp:anchor>
+            </w:drawing>
+          </mc:Choice>
+          <mc:Fallback>
+            <w:pict>
+              <v:rect w14:anchorId="5DD73573" id="Rectangle 4" o:spid="_x0000_s1026" style="position:absolute;margin-left:40.5pt;margin-top:.95pt;width:421.5pt;height:253.5pt;z-index:251659264;visibility:visible;mso-wrap-style:square;mso-width-percent:0;mso-height-percent:0;mso-wrap-distance-left:9pt;mso-wrap-distance-top:0;mso-wrap-distance-right:9pt;mso-wrap-distance-bottom:0;mso-position-horizontal:absolute;mso-position-horizontal-relative:text;mso-position-vertical:absolute;mso-position-vertical-relative:text;mso-width-percent:0;mso-height-percent:0;mso-width-relative:margin;mso-height-relative:margin;v-text-anchor:middle" o:gfxdata="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" fillcolor="white [3212]" strokecolor="black [3213]" strokeweight="1pt"/>
+            </w:pict>
+          </mc:Fallback>
+        </mc:AlternateContent>
       </w:r>
     </w:p>
     <w:sectPr>

</xml_diff>